<commit_message>
Adds AVL and Red-Black tree algorithms and demos
Introduces algorithms, explanations, and Java implementations for AVL and Red-Black trees to support learning of self-balancing tree structures. Includes insertion logic, rotation methods, and inorder traversal demonstrations for both tree types.
</commit_message>
<xml_diff>
--- a/Day-Wise Docs/DAY17_109940600_VIKASKUMAR.docx
+++ b/Day-Wise Docs/DAY17_109940600_VIKASKUMAR.docx
@@ -2,6 +2,840 @@
 <file path=word/document.xml><?xml version="1.0" encoding="utf-8"?>
 <w:document xmlns:wpc="http://schemas.microsoft.com/office/word/2010/wordprocessingCanvas" xmlns:cx="http://schemas.microsoft.com/office/drawing/2014/chartex" xmlns:cx1="http://schemas.microsoft.com/office/drawing/2015/9/8/chartex" xmlns:cx2="http://schemas.microsoft.com/office/drawing/2015/10/21/chartex" xmlns:cx3="http://schemas.microsoft.com/office/drawing/2016/5/9/chartex" xmlns:cx4="http://schemas.microsoft.com/office/drawing/2016/5/10/chartex" xmlns:cx5="http://schemas.microsoft.com/office/drawing/2016/5/11/chartex" xmlns:cx6="http://schemas.microsoft.com/office/drawing/2016/5/12/chartex" xmlns:cx7="http://schemas.microsoft.com/office/drawing/2016/5/13/chartex" xmlns:cx8="http://schemas.microsoft.com/office/drawing/2016/5/14/chartex" xmlns:mc="http://schemas.openxmlformats.org/markup-compatibility/2006" xmlns:aink="http://schemas.microsoft.com/office/drawing/2016/ink" xmlns:am3d="http://schemas.microsoft.com/office/drawing/2017/model3d" xmlns:o="urn:schemas-microsoft-com:office:office" xmlns:r="http://schemas.openxmlformats.org/officeDocument/2006/relationships" xmlns:m="http://schemas.openxmlformats.org/officeDocument/2006/math" xmlns:v="urn:schemas-microsoft-com:vml" xmlns:wp14="http://schemas.microsoft.com/office/word/2010/wordprocessingDrawing" xmlns:wp="http://schemas.openxmlformats.org/drawingml/2006/wordprocessingDrawing" xmlns:w10="urn:schemas-microsoft-com:office:word" xmlns:w="http://schemas.openxmlformats.org/wordprocessingml/2006/main" xmlns:w14="http://schemas.microsoft.com/office/word/2010/wordml" xmlns:w15="http://schemas.microsoft.com/office/word/2012/wordml" xmlns:w16cex="http://schemas.microsoft.com/office/word/2018/wordml/cex" xmlns:w16cid="http://schemas.microsoft.com/office/word/2016/wordml/cid" xmlns:w16="http://schemas.microsoft.com/office/word/2018/wordml" xmlns:w16sdtdh="http://schemas.microsoft.com/office/word/2020/wordml/sdtdatahash" xmlns:w16se="http://schemas.microsoft.com/office/word/2015/wordml/symex" xmlns:wpg="http://schemas.microsoft.com/office/word/2010/wordprocessingGroup" xmlns:wpi="http://schemas.microsoft.com/office/word/2010/wordprocessingInk" xmlns:wne="http://schemas.microsoft.com/office/word/2006/wordml" xmlns:wps="http://schemas.microsoft.com/office/word/2010/wordprocessingShape" mc:Ignorable="w14 w15 w16se w16cid w16 w16cex w16sdtdh wp14">
   <w:body>
+    <w:p/>
+    <w:p>
+      <w:r>
+        <w:t>Task 1:</w:t>
+      </w:r>
+      <w:r>
+        <w:t xml:space="preserve"> </w:t>
+      </w:r>
+      <w:r>
+        <w:t>Write Algo for AVL tree</w:t>
+      </w:r>
+    </w:p>
+    <w:p>
+      <w:r>
+        <w:t>Solution</w:t>
+      </w:r>
+      <w:r>
+        <w:t xml:space="preserve"> </w:t>
+      </w:r>
+      <w:proofErr w:type="gramStart"/>
+      <w:r>
+        <w:t>1</w:t>
+      </w:r>
+      <w:r>
+        <w:t xml:space="preserve"> :</w:t>
+      </w:r>
+      <w:proofErr w:type="gramEnd"/>
+      <w:r>
+        <w:t xml:space="preserve"> </w:t>
+      </w:r>
+      <w:r>
+        <w:t>Algorithm / Steps for AVL Tree (Self-Balancing Binary Search Tree)</w:t>
+      </w:r>
+    </w:p>
+    <w:p/>
+    <w:p>
+      <w:r>
+        <w:t>1. Start with an empty tree.</w:t>
+      </w:r>
+    </w:p>
+    <w:p>
+      <w:r>
+        <w:t>2. Insert a new node as in a regular Binary Search Tree (BST).</w:t>
+      </w:r>
+    </w:p>
+    <w:p>
+      <w:r>
+        <w:t>3. After insertion, check the balance factor (height difference) of each node from the inserted node up to the root.</w:t>
+      </w:r>
+    </w:p>
+    <w:p>
+      <w:r>
+        <w:t>4. If the balance factor of any node becomes greater than 1 or less than -1, the tree is unbalanced.</w:t>
+      </w:r>
+    </w:p>
+    <w:p>
+      <w:r>
+        <w:t>5. Perform one of the following rotations to balance the tree:</w:t>
+      </w:r>
+    </w:p>
+    <w:p>
+      <w:r>
+        <w:t xml:space="preserve">   a. Left Rotation</w:t>
+      </w:r>
+    </w:p>
+    <w:p>
+      <w:r>
+        <w:t xml:space="preserve">   b. Right Rotation</w:t>
+      </w:r>
+    </w:p>
+    <w:p>
+      <w:r>
+        <w:t xml:space="preserve">   c. Left-Right Rotation</w:t>
+      </w:r>
+    </w:p>
+    <w:p>
+      <w:r>
+        <w:t xml:space="preserve">   d. Right-Left Rotation</w:t>
+      </w:r>
+    </w:p>
+    <w:p>
+      <w:r>
+        <w:t>6. Repeat steps 2-5 for every insertion or deletion.</w:t>
+      </w:r>
+    </w:p>
+    <w:p>
+      <w:r>
+        <w:t>7. After every operation, ensure the tree remains balanced (balance factor of every node is -1, 0, or 1).</w:t>
+      </w:r>
+    </w:p>
+    <w:p>
+      <w:r>
+        <w:t>8. End.</w:t>
+      </w:r>
+    </w:p>
+    <w:p/>
+    <w:p>
+      <w:r>
+        <w:t xml:space="preserve">Solution </w:t>
+      </w:r>
+      <w:proofErr w:type="gramStart"/>
+      <w:r>
+        <w:t>2 :</w:t>
+      </w:r>
+      <w:proofErr w:type="gramEnd"/>
+      <w:r>
+        <w:t xml:space="preserve"> </w:t>
+      </w:r>
+      <w:r>
+        <w:t>AVL search Algo</w:t>
+      </w:r>
+    </w:p>
+    <w:p>
+      <w:r>
+        <w:t>1 − Create a node</w:t>
+      </w:r>
+    </w:p>
+    <w:p>
+      <w:r>
+        <w:t>2 − Check if tree is empty</w:t>
+      </w:r>
+    </w:p>
+    <w:p>
+      <w:r>
+        <w:t>3 − If tree is empty, new node is root node.</w:t>
+      </w:r>
+    </w:p>
+    <w:p>
+      <w:r>
+        <w:t>4 − not empty, perform Binary Search Tree insertion operation and check balancing factor of the node in the tree.</w:t>
+      </w:r>
+    </w:p>
+    <w:p>
+      <w:r>
+        <w:t>5 − Suppose balancing factor &gt; apply rotations on node and resume insertion from Step 4.</w:t>
+      </w:r>
+    </w:p>
+    <w:p/>
+    <w:p/>
+    <w:p/>
+    <w:p/>
+    <w:p>
+      <w:r>
+        <w:lastRenderedPageBreak/>
+        <w:t>Task 2:</w:t>
+      </w:r>
+      <w:r>
+        <w:t xml:space="preserve"> </w:t>
+      </w:r>
+      <w:r>
+        <w:t>Write code for AVL tree</w:t>
+      </w:r>
+      <w:r>
+        <w:t xml:space="preserve"> </w:t>
+      </w:r>
+      <w:r>
+        <w:t>(</w:t>
+      </w:r>
+      <w:r>
+        <w:t xml:space="preserve">Hint: try to insert </w:t>
+      </w:r>
+      <w:proofErr w:type="gramStart"/>
+      <w:r>
+        <w:t xml:space="preserve">nodes </w:t>
+      </w:r>
+      <w:r>
+        <w:t>,</w:t>
+      </w:r>
+      <w:proofErr w:type="gramEnd"/>
+      <w:r>
+        <w:t xml:space="preserve"> </w:t>
+      </w:r>
+      <w:r>
+        <w:t>While inserting get the balance of the tree</w:t>
+      </w:r>
+      <w:r>
+        <w:t xml:space="preserve"> , </w:t>
+      </w:r>
+      <w:r>
+        <w:t>Create 2 methods for left rotate and right rotate</w:t>
+      </w:r>
+      <w:r>
+        <w:t xml:space="preserve"> , </w:t>
+      </w:r>
+      <w:r>
+        <w:t xml:space="preserve">Try to insert </w:t>
+      </w:r>
+      <w:r>
+        <w:t xml:space="preserve">, </w:t>
+      </w:r>
+      <w:r>
+        <w:t>Finally display</w:t>
+      </w:r>
+      <w:r>
+        <w:t>)</w:t>
+      </w:r>
+    </w:p>
+    <w:p>
+      <w:proofErr w:type="gramStart"/>
+      <w:r>
+        <w:t>Solution :</w:t>
+      </w:r>
+      <w:proofErr w:type="gramEnd"/>
+    </w:p>
+    <w:p>
+      <w:r>
+        <w:t xml:space="preserve"> </w:t>
+      </w:r>
+      <w:r>
+        <w:rPr>
+          <w:noProof/>
+        </w:rPr>
+        <w:drawing>
+          <wp:inline distT="0" distB="0" distL="0" distR="0" wp14:anchorId="73E68EA0" wp14:editId="01758DEF">
+            <wp:extent cx="3908741" cy="3561715"/>
+            <wp:effectExtent l="0" t="0" r="0" b="635"/>
+            <wp:docPr id="1" name="Picture 1"/>
+            <wp:cNvGraphicFramePr>
+              <a:graphicFrameLocks xmlns:a="http://schemas.openxmlformats.org/drawingml/2006/main" noChangeAspect="1"/>
+            </wp:cNvGraphicFramePr>
+            <a:graphic xmlns:a="http://schemas.openxmlformats.org/drawingml/2006/main">
+              <a:graphicData uri="http://schemas.openxmlformats.org/drawingml/2006/picture">
+                <pic:pic xmlns:pic="http://schemas.openxmlformats.org/drawingml/2006/picture">
+                  <pic:nvPicPr>
+                    <pic:cNvPr id="1" name=""/>
+                    <pic:cNvPicPr/>
+                  </pic:nvPicPr>
+                  <pic:blipFill>
+                    <a:blip r:embed="rId6"/>
+                    <a:stretch>
+                      <a:fillRect/>
+                    </a:stretch>
+                  </pic:blipFill>
+                  <pic:spPr>
+                    <a:xfrm>
+                      <a:off x="0" y="0"/>
+                      <a:ext cx="3916243" cy="3568551"/>
+                    </a:xfrm>
+                    <a:prstGeom prst="rect">
+                      <a:avLst/>
+                    </a:prstGeom>
+                  </pic:spPr>
+                </pic:pic>
+              </a:graphicData>
+            </a:graphic>
+          </wp:inline>
+        </w:drawing>
+      </w:r>
+    </w:p>
+    <w:p>
+      <w:r>
+        <w:rPr>
+          <w:noProof/>
+        </w:rPr>
+        <w:drawing>
+          <wp:inline distT="0" distB="0" distL="0" distR="0" wp14:anchorId="29FD800C" wp14:editId="76621A96">
+            <wp:extent cx="3835400" cy="3740150"/>
+            <wp:effectExtent l="0" t="0" r="0" b="0"/>
+            <wp:docPr id="2" name="Picture 2"/>
+            <wp:cNvGraphicFramePr>
+              <a:graphicFrameLocks xmlns:a="http://schemas.openxmlformats.org/drawingml/2006/main" noChangeAspect="1"/>
+            </wp:cNvGraphicFramePr>
+            <a:graphic xmlns:a="http://schemas.openxmlformats.org/drawingml/2006/main">
+              <a:graphicData uri="http://schemas.openxmlformats.org/drawingml/2006/picture">
+                <pic:pic xmlns:pic="http://schemas.openxmlformats.org/drawingml/2006/picture">
+                  <pic:nvPicPr>
+                    <pic:cNvPr id="1" name=""/>
+                    <pic:cNvPicPr/>
+                  </pic:nvPicPr>
+                  <pic:blipFill>
+                    <a:blip r:embed="rId7"/>
+                    <a:stretch>
+                      <a:fillRect/>
+                    </a:stretch>
+                  </pic:blipFill>
+                  <pic:spPr>
+                    <a:xfrm>
+                      <a:off x="0" y="0"/>
+                      <a:ext cx="3851082" cy="3755443"/>
+                    </a:xfrm>
+                    <a:prstGeom prst="rect">
+                      <a:avLst/>
+                    </a:prstGeom>
+                  </pic:spPr>
+                </pic:pic>
+              </a:graphicData>
+            </a:graphic>
+          </wp:inline>
+        </w:drawing>
+      </w:r>
+    </w:p>
+    <w:p>
+      <w:r>
+        <w:rPr>
+          <w:noProof/>
+        </w:rPr>
+        <w:lastRenderedPageBreak/>
+        <w:drawing>
+          <wp:inline distT="0" distB="0" distL="0" distR="0" wp14:anchorId="47346A10" wp14:editId="233F6924">
+            <wp:extent cx="4181829" cy="3362960"/>
+            <wp:effectExtent l="0" t="0" r="9525" b="8890"/>
+            <wp:docPr id="3" name="Picture 3"/>
+            <wp:cNvGraphicFramePr>
+              <a:graphicFrameLocks xmlns:a="http://schemas.openxmlformats.org/drawingml/2006/main" noChangeAspect="1"/>
+            </wp:cNvGraphicFramePr>
+            <a:graphic xmlns:a="http://schemas.openxmlformats.org/drawingml/2006/main">
+              <a:graphicData uri="http://schemas.openxmlformats.org/drawingml/2006/picture">
+                <pic:pic xmlns:pic="http://schemas.openxmlformats.org/drawingml/2006/picture">
+                  <pic:nvPicPr>
+                    <pic:cNvPr id="1" name=""/>
+                    <pic:cNvPicPr/>
+                  </pic:nvPicPr>
+                  <pic:blipFill>
+                    <a:blip r:embed="rId8"/>
+                    <a:stretch>
+                      <a:fillRect/>
+                    </a:stretch>
+                  </pic:blipFill>
+                  <pic:spPr>
+                    <a:xfrm>
+                      <a:off x="0" y="0"/>
+                      <a:ext cx="4197592" cy="3375637"/>
+                    </a:xfrm>
+                    <a:prstGeom prst="rect">
+                      <a:avLst/>
+                    </a:prstGeom>
+                  </pic:spPr>
+                </pic:pic>
+              </a:graphicData>
+            </a:graphic>
+          </wp:inline>
+        </w:drawing>
+      </w:r>
+    </w:p>
+    <w:p>
+      <w:r>
+        <w:drawing>
+          <wp:inline distT="0" distB="0" distL="0" distR="0" wp14:anchorId="3E4C4C11" wp14:editId="62F7087F">
+            <wp:extent cx="5943600" cy="509270"/>
+            <wp:effectExtent l="0" t="0" r="0" b="5080"/>
+            <wp:docPr id="4" name="Picture 4"/>
+            <wp:cNvGraphicFramePr>
+              <a:graphicFrameLocks xmlns:a="http://schemas.openxmlformats.org/drawingml/2006/main" noChangeAspect="1"/>
+            </wp:cNvGraphicFramePr>
+            <a:graphic xmlns:a="http://schemas.openxmlformats.org/drawingml/2006/main">
+              <a:graphicData uri="http://schemas.openxmlformats.org/drawingml/2006/picture">
+                <pic:pic xmlns:pic="http://schemas.openxmlformats.org/drawingml/2006/picture">
+                  <pic:nvPicPr>
+                    <pic:cNvPr id="1" name=""/>
+                    <pic:cNvPicPr/>
+                  </pic:nvPicPr>
+                  <pic:blipFill>
+                    <a:blip r:embed="rId9"/>
+                    <a:stretch>
+                      <a:fillRect/>
+                    </a:stretch>
+                  </pic:blipFill>
+                  <pic:spPr>
+                    <a:xfrm>
+                      <a:off x="0" y="0"/>
+                      <a:ext cx="5943600" cy="509270"/>
+                    </a:xfrm>
+                    <a:prstGeom prst="rect">
+                      <a:avLst/>
+                    </a:prstGeom>
+                  </pic:spPr>
+                </pic:pic>
+              </a:graphicData>
+            </a:graphic>
+          </wp:inline>
+        </w:drawing>
+      </w:r>
+    </w:p>
+    <w:p/>
+    <w:p>
+      <w:r>
+        <w:t>Task 3:</w:t>
+      </w:r>
+      <w:r>
+        <w:tab/>
+      </w:r>
+      <w:r>
+        <w:t>Write algo for Read Black tree insertion</w:t>
+      </w:r>
+    </w:p>
+    <w:p>
+      <w:r>
+        <w:t xml:space="preserve">Solution </w:t>
+      </w:r>
+      <w:proofErr w:type="gramStart"/>
+      <w:r>
+        <w:t>1 :</w:t>
+      </w:r>
+      <w:proofErr w:type="gramEnd"/>
+      <w:r>
+        <w:t xml:space="preserve"> </w:t>
+      </w:r>
+      <w:r>
+        <w:t>Algorithm / Steps for Red-Black Tree Insertion</w:t>
+      </w:r>
+      <w:r>
+        <w:t xml:space="preserve"> :</w:t>
+      </w:r>
+    </w:p>
+    <w:p>
+      <w:r>
+        <w:t>1. Insert the new node as in a regular Binary Search Tree (BST), color it RED.</w:t>
+      </w:r>
+    </w:p>
+    <w:p>
+      <w:r>
+        <w:t>2. If the new node is the root, color it BLACK and stop.</w:t>
+      </w:r>
+    </w:p>
+    <w:p>
+      <w:r>
+        <w:t>3. If the parent of the new node is BLACK, stop (tree is still valid).</w:t>
+      </w:r>
+    </w:p>
+    <w:p>
+      <w:r>
+        <w:t>4. If the parent is RED:</w:t>
+      </w:r>
+    </w:p>
+    <w:p>
+      <w:r>
+        <w:t xml:space="preserve">   a. If the uncle is RED:</w:t>
+      </w:r>
+    </w:p>
+    <w:p>
+      <w:r>
+        <w:t xml:space="preserve">      - Color the parent and uncle BLACK.</w:t>
+      </w:r>
+    </w:p>
+    <w:p>
+      <w:r>
+        <w:t xml:space="preserve">      - Color the grandparent RED.</w:t>
+      </w:r>
+    </w:p>
+    <w:p>
+      <w:r>
+        <w:t xml:space="preserve">      - Move up to the grandparent and repeat from step 2.</w:t>
+      </w:r>
+    </w:p>
+    <w:p>
+      <w:r>
+        <w:t xml:space="preserve">   b. If the uncle is BLACK or null:</w:t>
+      </w:r>
+    </w:p>
+    <w:p>
+      <w:r>
+        <w:t xml:space="preserve">      - If the new node is on the "inside" (left-right or right-left), rotate to make it "outside" (left-left or right-right).</w:t>
+      </w:r>
+    </w:p>
+    <w:p>
+      <w:r>
+        <w:t xml:space="preserve">      - Perform a rotation on the grandparent (left or right, as needed).</w:t>
+      </w:r>
+    </w:p>
+    <w:p>
+      <w:r>
+        <w:lastRenderedPageBreak/>
+        <w:t xml:space="preserve">      - Swap colors of parent and grandparent.</w:t>
+      </w:r>
+    </w:p>
+    <w:p>
+      <w:r>
+        <w:t>5. Ensure the root is always BLACK.</w:t>
+      </w:r>
+    </w:p>
+    <w:p>
+      <w:r>
+        <w:t>6. End.</w:t>
+      </w:r>
+    </w:p>
+    <w:p/>
+    <w:p>
+      <w:r>
+        <w:t xml:space="preserve">Solution </w:t>
+      </w:r>
+      <w:proofErr w:type="gramStart"/>
+      <w:r>
+        <w:t>2 :</w:t>
+      </w:r>
+      <w:proofErr w:type="gramEnd"/>
+      <w:r>
+        <w:t xml:space="preserve"> </w:t>
+      </w:r>
+      <w:r>
+        <w:t>Insert an Element - Red Black Tree −</w:t>
+      </w:r>
+    </w:p>
+    <w:p>
+      <w:r>
+        <w:t>1. Check tree is empty. If empty, then insert new node - color Black. (Because Root Node - Black in color)</w:t>
+      </w:r>
+    </w:p>
+    <w:p>
+      <w:r>
+        <w:t>2. else if Tree - not empty then insert new node as leaf node to the end and color - Red.</w:t>
+      </w:r>
+    </w:p>
+    <w:p>
+      <w:r>
+        <w:t xml:space="preserve">3. If parent of new node is Red and its </w:t>
+      </w:r>
+      <w:proofErr w:type="spellStart"/>
+      <w:r>
+        <w:t>neighbours</w:t>
+      </w:r>
+      <w:proofErr w:type="spellEnd"/>
+      <w:r>
+        <w:t xml:space="preserve">(parent’s) node is also Red, </w:t>
+      </w:r>
+    </w:p>
+    <w:p>
+      <w:r>
+        <w:tab/>
+        <w:t xml:space="preserve">then Flip the color of the both </w:t>
+      </w:r>
+      <w:proofErr w:type="spellStart"/>
+      <w:r>
+        <w:t>neighbour</w:t>
+      </w:r>
+      <w:proofErr w:type="spellEnd"/>
+      <w:r>
+        <w:t xml:space="preserve"> and Parent and Grandparents (If it is not Root Node Otherwise Flip the color of the Parent and </w:t>
+      </w:r>
+      <w:proofErr w:type="spellStart"/>
+      <w:r>
+        <w:t>neighbour</w:t>
+      </w:r>
+      <w:proofErr w:type="spellEnd"/>
+      <w:r>
+        <w:t xml:space="preserve"> only) i.e., Black.</w:t>
+      </w:r>
+    </w:p>
+    <w:p>
+      <w:r>
+        <w:t xml:space="preserve">4. If parent of new node is Red and its </w:t>
+      </w:r>
+      <w:proofErr w:type="spellStart"/>
+      <w:r>
+        <w:t>neighbours</w:t>
+      </w:r>
+      <w:proofErr w:type="spellEnd"/>
+      <w:r>
+        <w:t xml:space="preserve">(parent’s) node is empty or NULL, </w:t>
+      </w:r>
+    </w:p>
+    <w:p>
+      <w:r>
+        <w:tab/>
+        <w:t>then Rotate (either Left-Left or Left-Right rotation) the new node and parent.</w:t>
+      </w:r>
+    </w:p>
+    <w:p>
+      <w:r>
+        <w:t xml:space="preserve">5. we have two types of rotation </w:t>
+      </w:r>
+    </w:p>
+    <w:p>
+      <w:r>
+        <w:tab/>
+        <w:t xml:space="preserve">- Left </w:t>
+      </w:r>
+      <w:proofErr w:type="spellStart"/>
+      <w:r>
+        <w:t>Left</w:t>
+      </w:r>
+      <w:proofErr w:type="spellEnd"/>
+      <w:r>
+        <w:t xml:space="preserve"> Rotation and </w:t>
+      </w:r>
+    </w:p>
+    <w:p>
+      <w:r>
+        <w:tab/>
+        <w:t xml:space="preserve">- Left Right Rotation. </w:t>
+      </w:r>
+    </w:p>
+    <w:p>
+      <w:r>
+        <w:t xml:space="preserve">6. we apply Rotation in some conditions only. </w:t>
+      </w:r>
+    </w:p>
+    <w:p>
+      <w:r>
+        <w:tab/>
+        <w:t>The conditions are −</w:t>
+      </w:r>
+    </w:p>
+    <w:p>
+      <w:r>
+        <w:tab/>
+        <w:t xml:space="preserve">- If parent of new node is Red and </w:t>
+      </w:r>
+      <w:proofErr w:type="spellStart"/>
+      <w:r>
+        <w:t>neighbour</w:t>
+      </w:r>
+      <w:proofErr w:type="spellEnd"/>
+      <w:r>
+        <w:t xml:space="preserve"> node is empty or NULL, then rotate left or right rotation.</w:t>
+      </w:r>
+    </w:p>
+    <w:p>
+      <w:r>
+        <w:tab/>
+        <w:t>- In Left-Left Rotation flip the color of the parent and grandparent.</w:t>
+      </w:r>
+    </w:p>
+    <w:p>
+      <w:r>
+        <w:tab/>
+      </w:r>
+      <w:r>
+        <w:tab/>
+        <w:t xml:space="preserve"> Make the parent as Grandparent and grandparent as child.</w:t>
+      </w:r>
+    </w:p>
+    <w:p/>
+    <w:p/>
+    <w:p/>
+    <w:p/>
+    <w:p/>
+    <w:p/>
+    <w:p/>
+    <w:p/>
+    <w:p>
+      <w:r>
+        <w:lastRenderedPageBreak/>
+        <w:t>Task 4:</w:t>
+      </w:r>
+      <w:r>
+        <w:t xml:space="preserve"> </w:t>
+      </w:r>
+      <w:proofErr w:type="spellStart"/>
+      <w:r>
+        <w:t>Wap</w:t>
+      </w:r>
+      <w:proofErr w:type="spellEnd"/>
+      <w:r>
+        <w:t xml:space="preserve"> to insert an element in red black tree</w:t>
+      </w:r>
+    </w:p>
+    <w:p>
+      <w:proofErr w:type="gramStart"/>
+      <w:r>
+        <w:t>Solution :</w:t>
+      </w:r>
+      <w:proofErr w:type="gramEnd"/>
+    </w:p>
+    <w:p>
+      <w:pPr>
+        <w:rPr>
+          <w:noProof/>
+        </w:rPr>
+      </w:pPr>
+      <w:r>
+        <w:lastRenderedPageBreak/>
+        <w:t xml:space="preserve"> </w:t>
+      </w:r>
+      <w:r>
+        <w:rPr>
+          <w:noProof/>
+        </w:rPr>
+        <w:drawing>
+          <wp:inline distT="0" distB="0" distL="0" distR="0" wp14:anchorId="17DE63BF" wp14:editId="5F6E248B">
+            <wp:extent cx="3552825" cy="6780815"/>
+            <wp:effectExtent l="0" t="0" r="0" b="1270"/>
+            <wp:docPr id="6" name="Picture 6"/>
+            <wp:cNvGraphicFramePr>
+              <a:graphicFrameLocks xmlns:a="http://schemas.openxmlformats.org/drawingml/2006/main" noChangeAspect="1"/>
+            </wp:cNvGraphicFramePr>
+            <a:graphic xmlns:a="http://schemas.openxmlformats.org/drawingml/2006/main">
+              <a:graphicData uri="http://schemas.openxmlformats.org/drawingml/2006/picture">
+                <pic:pic xmlns:pic="http://schemas.openxmlformats.org/drawingml/2006/picture">
+                  <pic:nvPicPr>
+                    <pic:cNvPr id="1" name=""/>
+                    <pic:cNvPicPr/>
+                  </pic:nvPicPr>
+                  <pic:blipFill>
+                    <a:blip r:embed="rId10"/>
+                    <a:stretch>
+                      <a:fillRect/>
+                    </a:stretch>
+                  </pic:blipFill>
+                  <pic:spPr>
+                    <a:xfrm>
+                      <a:off x="0" y="0"/>
+                      <a:ext cx="3555177" cy="6785303"/>
+                    </a:xfrm>
+                    <a:prstGeom prst="rect">
+                      <a:avLst/>
+                    </a:prstGeom>
+                  </pic:spPr>
+                </pic:pic>
+              </a:graphicData>
+            </a:graphic>
+          </wp:inline>
+        </w:drawing>
+      </w:r>
+      <w:r>
+        <w:rPr>
+          <w:noProof/>
+        </w:rPr>
+        <w:t xml:space="preserve"> </w:t>
+      </w:r>
+      <w:r>
+        <w:rPr>
+          <w:noProof/>
+        </w:rPr>
+        <w:lastRenderedPageBreak/>
+        <w:drawing>
+          <wp:inline distT="0" distB="0" distL="0" distR="0" wp14:anchorId="13A84B55" wp14:editId="3A5EA863">
+            <wp:extent cx="3893820" cy="8229600"/>
+            <wp:effectExtent l="0" t="0" r="0" b="0"/>
+            <wp:docPr id="7" name="Picture 7"/>
+            <wp:cNvGraphicFramePr>
+              <a:graphicFrameLocks xmlns:a="http://schemas.openxmlformats.org/drawingml/2006/main" noChangeAspect="1"/>
+            </wp:cNvGraphicFramePr>
+            <a:graphic xmlns:a="http://schemas.openxmlformats.org/drawingml/2006/main">
+              <a:graphicData uri="http://schemas.openxmlformats.org/drawingml/2006/picture">
+                <pic:pic xmlns:pic="http://schemas.openxmlformats.org/drawingml/2006/picture">
+                  <pic:nvPicPr>
+                    <pic:cNvPr id="1" name=""/>
+                    <pic:cNvPicPr/>
+                  </pic:nvPicPr>
+                  <pic:blipFill>
+                    <a:blip r:embed="rId11"/>
+                    <a:stretch>
+                      <a:fillRect/>
+                    </a:stretch>
+                  </pic:blipFill>
+                  <pic:spPr>
+                    <a:xfrm>
+                      <a:off x="0" y="0"/>
+                      <a:ext cx="3893820" cy="8229600"/>
+                    </a:xfrm>
+                    <a:prstGeom prst="rect">
+                      <a:avLst/>
+                    </a:prstGeom>
+                  </pic:spPr>
+                </pic:pic>
+              </a:graphicData>
+            </a:graphic>
+          </wp:inline>
+        </w:drawing>
+      </w:r>
+    </w:p>
+    <w:p>
+      <w:r>
+        <w:rPr>
+          <w:noProof/>
+        </w:rPr>
+        <w:lastRenderedPageBreak/>
+        <w:drawing>
+          <wp:inline distT="0" distB="0" distL="0" distR="0" wp14:anchorId="375B0B98" wp14:editId="2B12587A">
+            <wp:extent cx="5943600" cy="6420485"/>
+            <wp:effectExtent l="0" t="0" r="0" b="0"/>
+            <wp:docPr id="8" name="Picture 8"/>
+            <wp:cNvGraphicFramePr>
+              <a:graphicFrameLocks xmlns:a="http://schemas.openxmlformats.org/drawingml/2006/main" noChangeAspect="1"/>
+            </wp:cNvGraphicFramePr>
+            <a:graphic xmlns:a="http://schemas.openxmlformats.org/drawingml/2006/main">
+              <a:graphicData uri="http://schemas.openxmlformats.org/drawingml/2006/picture">
+                <pic:pic xmlns:pic="http://schemas.openxmlformats.org/drawingml/2006/picture">
+                  <pic:nvPicPr>
+                    <pic:cNvPr id="1" name=""/>
+                    <pic:cNvPicPr/>
+                  </pic:nvPicPr>
+                  <pic:blipFill>
+                    <a:blip r:embed="rId12"/>
+                    <a:stretch>
+                      <a:fillRect/>
+                    </a:stretch>
+                  </pic:blipFill>
+                  <pic:spPr>
+                    <a:xfrm>
+                      <a:off x="0" y="0"/>
+                      <a:ext cx="5943600" cy="6420485"/>
+                    </a:xfrm>
+                    <a:prstGeom prst="rect">
+                      <a:avLst/>
+                    </a:prstGeom>
+                  </pic:spPr>
+                </pic:pic>
+              </a:graphicData>
+            </a:graphic>
+          </wp:inline>
+        </w:drawing>
+      </w:r>
+      <w:r>
+        <w:rPr>
+          <w:noProof/>
+        </w:rPr>
+        <w:drawing>
+          <wp:inline distT="0" distB="0" distL="0" distR="0" wp14:anchorId="5CD7659B" wp14:editId="455B7291">
+            <wp:extent cx="5943600" cy="537210"/>
+            <wp:effectExtent l="0" t="0" r="0" b="0"/>
+            <wp:docPr id="5" name="Picture 5"/>
+            <wp:cNvGraphicFramePr>
+              <a:graphicFrameLocks xmlns:a="http://schemas.openxmlformats.org/drawingml/2006/main" noChangeAspect="1"/>
+            </wp:cNvGraphicFramePr>
+            <a:graphic xmlns:a="http://schemas.openxmlformats.org/drawingml/2006/main">
+              <a:graphicData uri="http://schemas.openxmlformats.org/drawingml/2006/picture">
+                <pic:pic xmlns:pic="http://schemas.openxmlformats.org/drawingml/2006/picture">
+                  <pic:nvPicPr>
+                    <pic:cNvPr id="1" name=""/>
+                    <pic:cNvPicPr/>
+                  </pic:nvPicPr>
+                  <pic:blipFill>
+                    <a:blip r:embed="rId13"/>
+                    <a:stretch>
+                      <a:fillRect/>
+                    </a:stretch>
+                  </pic:blipFill>
+                  <pic:spPr>
+                    <a:xfrm>
+                      <a:off x="0" y="0"/>
+                      <a:ext cx="5943600" cy="537210"/>
+                    </a:xfrm>
+                    <a:prstGeom prst="rect">
+                      <a:avLst/>
+                    </a:prstGeom>
+                  </pic:spPr>
+                </pic:pic>
+              </a:graphicData>
+            </a:graphic>
+          </wp:inline>
+        </w:drawing>
+      </w:r>
+    </w:p>
     <w:p/>
     <w:sectPr>
       <w:pgSz w:w="12240" w:h="15840"/>
@@ -11,6 +845,56 @@
     </w:sectPr>
   </w:body>
 </w:document>
+</file>
+
+<file path=word/endnotes.xml><?xml version="1.0" encoding="utf-8"?>
+<w:endnotes xmlns:wpc="http://schemas.microsoft.com/office/word/2010/wordprocessingCanvas" xmlns:cx="http://schemas.microsoft.com/office/drawing/2014/chartex" xmlns:cx1="http://schemas.microsoft.com/office/drawing/2015/9/8/chartex" xmlns:cx2="http://schemas.microsoft.com/office/drawing/2015/10/21/chartex" xmlns:cx3="http://schemas.microsoft.com/office/drawing/2016/5/9/chartex" xmlns:cx4="http://schemas.microsoft.com/office/drawing/2016/5/10/chartex" xmlns:cx5="http://schemas.microsoft.com/office/drawing/2016/5/11/chartex" xmlns:cx6="http://schemas.microsoft.com/office/drawing/2016/5/12/chartex" xmlns:cx7="http://schemas.microsoft.com/office/drawing/2016/5/13/chartex" xmlns:cx8="http://schemas.microsoft.com/office/drawing/2016/5/14/chartex" xmlns:mc="http://schemas.openxmlformats.org/markup-compatibility/2006" xmlns:aink="http://schemas.microsoft.com/office/drawing/2016/ink" xmlns:am3d="http://schemas.microsoft.com/office/drawing/2017/model3d" xmlns:o="urn:schemas-microsoft-com:office:office" xmlns:r="http://schemas.openxmlformats.org/officeDocument/2006/relationships" xmlns:m="http://schemas.openxmlformats.org/officeDocument/2006/math" xmlns:v="urn:schemas-microsoft-com:vml" xmlns:wp14="http://schemas.microsoft.com/office/word/2010/wordprocessingDrawing" xmlns:wp="http://schemas.openxmlformats.org/drawingml/2006/wordprocessingDrawing" xmlns:w10="urn:schemas-microsoft-com:office:word" xmlns:w="http://schemas.openxmlformats.org/wordprocessingml/2006/main" xmlns:w14="http://schemas.microsoft.com/office/word/2010/wordml" xmlns:w15="http://schemas.microsoft.com/office/word/2012/wordml" xmlns:w16cex="http://schemas.microsoft.com/office/word/2018/wordml/cex" xmlns:w16cid="http://schemas.microsoft.com/office/word/2016/wordml/cid" xmlns:w16="http://schemas.microsoft.com/office/word/2018/wordml" xmlns:w16sdtdh="http://schemas.microsoft.com/office/word/2020/wordml/sdtdatahash" xmlns:w16se="http://schemas.microsoft.com/office/word/2015/wordml/symex" xmlns:wpg="http://schemas.microsoft.com/office/word/2010/wordprocessingGroup" xmlns:wpi="http://schemas.microsoft.com/office/word/2010/wordprocessingInk" xmlns:wne="http://schemas.microsoft.com/office/word/2006/wordml" xmlns:wps="http://schemas.microsoft.com/office/word/2010/wordprocessingShape" mc:Ignorable="w14 w15 w16se w16cid w16 w16cex w16sdtdh wp14">
+  <w:endnote w:type="separator" w:id="-1">
+    <w:p>
+      <w:pPr>
+        <w:spacing w:after="0" w:line="240" w:lineRule="auto"/>
+      </w:pPr>
+      <w:r>
+        <w:separator/>
+      </w:r>
+    </w:p>
+  </w:endnote>
+  <w:endnote w:type="continuationSeparator" w:id="0">
+    <w:p>
+      <w:pPr>
+        <w:spacing w:after="0" w:line="240" w:lineRule="auto"/>
+      </w:pPr>
+      <w:r>
+        <w:continuationSeparator/>
+      </w:r>
+    </w:p>
+  </w:endnote>
+</w:endnotes>
+</file>
+
+<file path=word/footnotes.xml><?xml version="1.0" encoding="utf-8"?>
+<w:footnotes xmlns:wpc="http://schemas.microsoft.com/office/word/2010/wordprocessingCanvas" xmlns:cx="http://schemas.microsoft.com/office/drawing/2014/chartex" xmlns:cx1="http://schemas.microsoft.com/office/drawing/2015/9/8/chartex" xmlns:cx2="http://schemas.microsoft.com/office/drawing/2015/10/21/chartex" xmlns:cx3="http://schemas.microsoft.com/office/drawing/2016/5/9/chartex" xmlns:cx4="http://schemas.microsoft.com/office/drawing/2016/5/10/chartex" xmlns:cx5="http://schemas.microsoft.com/office/drawing/2016/5/11/chartex" xmlns:cx6="http://schemas.microsoft.com/office/drawing/2016/5/12/chartex" xmlns:cx7="http://schemas.microsoft.com/office/drawing/2016/5/13/chartex" xmlns:cx8="http://schemas.microsoft.com/office/drawing/2016/5/14/chartex" xmlns:mc="http://schemas.openxmlformats.org/markup-compatibility/2006" xmlns:aink="http://schemas.microsoft.com/office/drawing/2016/ink" xmlns:am3d="http://schemas.microsoft.com/office/drawing/2017/model3d" xmlns:o="urn:schemas-microsoft-com:office:office" xmlns:r="http://schemas.openxmlformats.org/officeDocument/2006/relationships" xmlns:m="http://schemas.openxmlformats.org/officeDocument/2006/math" xmlns:v="urn:schemas-microsoft-com:vml" xmlns:wp14="http://schemas.microsoft.com/office/word/2010/wordprocessingDrawing" xmlns:wp="http://schemas.openxmlformats.org/drawingml/2006/wordprocessingDrawing" xmlns:w10="urn:schemas-microsoft-com:office:word" xmlns:w="http://schemas.openxmlformats.org/wordprocessingml/2006/main" xmlns:w14="http://schemas.microsoft.com/office/word/2010/wordml" xmlns:w15="http://schemas.microsoft.com/office/word/2012/wordml" xmlns:w16cex="http://schemas.microsoft.com/office/word/2018/wordml/cex" xmlns:w16cid="http://schemas.microsoft.com/office/word/2016/wordml/cid" xmlns:w16="http://schemas.microsoft.com/office/word/2018/wordml" xmlns:w16sdtdh="http://schemas.microsoft.com/office/word/2020/wordml/sdtdatahash" xmlns:w16se="http://schemas.microsoft.com/office/word/2015/wordml/symex" xmlns:wpg="http://schemas.microsoft.com/office/word/2010/wordprocessingGroup" xmlns:wpi="http://schemas.microsoft.com/office/word/2010/wordprocessingInk" xmlns:wne="http://schemas.microsoft.com/office/word/2006/wordml" xmlns:wps="http://schemas.microsoft.com/office/word/2010/wordprocessingShape" mc:Ignorable="w14 w15 w16se w16cid w16 w16cex w16sdtdh wp14">
+  <w:footnote w:type="separator" w:id="-1">
+    <w:p>
+      <w:pPr>
+        <w:spacing w:after="0" w:line="240" w:lineRule="auto"/>
+      </w:pPr>
+      <w:r>
+        <w:separator/>
+      </w:r>
+    </w:p>
+  </w:footnote>
+  <w:footnote w:type="continuationSeparator" w:id="0">
+    <w:p>
+      <w:pPr>
+        <w:spacing w:after="0" w:line="240" w:lineRule="auto"/>
+      </w:pPr>
+      <w:r>
+        <w:continuationSeparator/>
+      </w:r>
+    </w:p>
+  </w:footnote>
+</w:footnotes>
 </file>
 
 <file path=word/styles.xml><?xml version="1.0" encoding="utf-8"?>
@@ -439,6 +1323,50 @@
     <w:semiHidden/>
     <w:unhideWhenUsed/>
   </w:style>
+  <w:style w:type="paragraph" w:styleId="Header">
+    <w:name w:val="header"/>
+    <w:basedOn w:val="Normal"/>
+    <w:link w:val="HeaderChar"/>
+    <w:uiPriority w:val="99"/>
+    <w:unhideWhenUsed/>
+    <w:rsid w:val="00D50A34"/>
+    <w:pPr>
+      <w:tabs>
+        <w:tab w:val="center" w:pos="4680"/>
+        <w:tab w:val="right" w:pos="9360"/>
+      </w:tabs>
+      <w:spacing w:after="0" w:line="240" w:lineRule="auto"/>
+    </w:pPr>
+  </w:style>
+  <w:style w:type="character" w:customStyle="1" w:styleId="HeaderChar">
+    <w:name w:val="Header Char"/>
+    <w:basedOn w:val="DefaultParagraphFont"/>
+    <w:link w:val="Header"/>
+    <w:uiPriority w:val="99"/>
+    <w:rsid w:val="00D50A34"/>
+  </w:style>
+  <w:style w:type="paragraph" w:styleId="Footer">
+    <w:name w:val="footer"/>
+    <w:basedOn w:val="Normal"/>
+    <w:link w:val="FooterChar"/>
+    <w:uiPriority w:val="99"/>
+    <w:unhideWhenUsed/>
+    <w:rsid w:val="00D50A34"/>
+    <w:pPr>
+      <w:tabs>
+        <w:tab w:val="center" w:pos="4680"/>
+        <w:tab w:val="right" w:pos="9360"/>
+      </w:tabs>
+      <w:spacing w:after="0" w:line="240" w:lineRule="auto"/>
+    </w:pPr>
+  </w:style>
+  <w:style w:type="character" w:customStyle="1" w:styleId="FooterChar">
+    <w:name w:val="Footer Char"/>
+    <w:basedOn w:val="DefaultParagraphFont"/>
+    <w:link w:val="Footer"/>
+    <w:uiPriority w:val="99"/>
+    <w:rsid w:val="00D50A34"/>
+  </w:style>
 </w:styles>
 </file>
 

</xml_diff>